<commit_message>
SDS Activity Diagram 1 Done
</commit_message>
<xml_diff>
--- a/SDS/SDS Smart Construction Manager SP18-BCS-(161,170).docx
+++ b/SDS/SDS Smart Construction Manager SP18-BCS-(161,170).docx
@@ -3525,15 +3525,15 @@
       <w:pPr>
         <w:pStyle w:val="Heading1"/>
       </w:pPr>
-      <w:bookmarkStart w:id="6" w:name="_Toc456598586"/>
-      <w:bookmarkStart w:id="7" w:name="_Toc464735236"/>
-      <w:bookmarkStart w:id="8" w:name="_Toc518865254"/>
-      <w:bookmarkStart w:id="9" w:name="_Toc70241048"/>
+      <w:bookmarkStart w:id="6" w:name="_Toc70241048"/>
+      <w:bookmarkStart w:id="7" w:name="_Toc456598586"/>
+      <w:bookmarkStart w:id="8" w:name="_Toc464735236"/>
+      <w:bookmarkStart w:id="9" w:name="_Toc518865254"/>
       <w:r>
         <w:lastRenderedPageBreak/>
         <w:t>Introduction</w:t>
       </w:r>
-      <w:bookmarkEnd w:id="9"/>
+      <w:bookmarkEnd w:id="6"/>
     </w:p>
     <w:p>
       <w:pPr>
@@ -4078,7 +4078,16 @@
         <w:jc w:val="both"/>
       </w:pPr>
       <w:r>
-        <w:t xml:space="preserve">SCM will follow MVC structure. </w:t>
+        <w:t xml:space="preserve">SCM will follow </w:t>
+      </w:r>
+      <w:r>
+        <w:rPr>
+          <w:lang w:val="en-AS"/>
+        </w:rPr>
+        <w:t>3-tier</w:t>
+      </w:r>
+      <w:r>
+        <w:t xml:space="preserve"> structure. </w:t>
       </w:r>
       <w:r>
         <w:t xml:space="preserve">The client side, Web/IOS/Android in React and React native, will </w:t>
@@ -4099,10 +4108,7 @@
         <w:t>The backend will then interact with database (MongoDB) and respond to client requests.</w:t>
       </w:r>
       <w:r>
-        <w:t xml:space="preserve"> The </w:t>
-      </w:r>
-      <w:r>
-        <w:t xml:space="preserve">REST </w:t>
+        <w:t xml:space="preserve"> The REST </w:t>
       </w:r>
       <w:r>
         <w:t>principles will be followed while making APIs.</w:t>
@@ -4122,9 +4128,9 @@
           <w:lang w:eastAsia="ar-SA"/>
         </w:rPr>
         <w:drawing>
-          <wp:inline distT="0" distB="0" distL="0" distR="0" wp14:anchorId="711B81E6" wp14:editId="184D4952">
-            <wp:extent cx="4996114" cy="2964180"/>
-            <wp:effectExtent l="0" t="0" r="0" b="7620"/>
+          <wp:inline distT="0" distB="0" distL="0" distR="0" wp14:anchorId="711B81E6" wp14:editId="4B8390E2">
+            <wp:extent cx="4472940" cy="3141917"/>
+            <wp:effectExtent l="0" t="0" r="3810" b="1905"/>
             <wp:docPr id="1" name="Picture 1"/>
             <wp:cNvGraphicFramePr>
               <a:graphicFrameLocks xmlns:a="http://schemas.openxmlformats.org/drawingml/2006/main" noChangeAspect="1"/>
@@ -4137,7 +4143,7 @@
                     <pic:cNvPicPr/>
                   </pic:nvPicPr>
                   <pic:blipFill>
-                    <a:blip r:embed="rId13">
+                    <a:blip r:embed="rId13" cstate="print">
                       <a:extLst>
                         <a:ext uri="{28A0092B-C50C-407E-A947-70E740481C1C}">
                           <a14:useLocalDpi xmlns:a14="http://schemas.microsoft.com/office/drawing/2010/main" val="0"/>
@@ -4151,7 +4157,7 @@
                   <pic:spPr>
                     <a:xfrm>
                       <a:off x="0" y="0"/>
-                      <a:ext cx="5063682" cy="3004268"/>
+                      <a:ext cx="4487939" cy="3152453"/>
                     </a:xfrm>
                     <a:prstGeom prst="rect">
                       <a:avLst/>
@@ -4174,14 +4180,36 @@
       <w:r>
         <w:t xml:space="preserve">Figure </w:t>
       </w:r>
-      <w:fldSimple w:instr=" SEQ Figure \* ARABIC ">
-        <w:r>
-          <w:rPr>
-            <w:noProof/>
-          </w:rPr>
-          <w:t>1</w:t>
-        </w:r>
-      </w:fldSimple>
+      <w:r>
+        <w:rPr>
+          <w:noProof/>
+        </w:rPr>
+        <w:fldChar w:fldCharType="begin"/>
+      </w:r>
+      <w:r>
+        <w:rPr>
+          <w:noProof/>
+        </w:rPr>
+        <w:instrText xml:space="preserve"> SEQ Figure \* ARABIC </w:instrText>
+      </w:r>
+      <w:r>
+        <w:rPr>
+          <w:noProof/>
+        </w:rPr>
+        <w:fldChar w:fldCharType="separate"/>
+      </w:r>
+      <w:r>
+        <w:rPr>
+          <w:noProof/>
+        </w:rPr>
+        <w:t>1</w:t>
+      </w:r>
+      <w:r>
+        <w:rPr>
+          <w:noProof/>
+        </w:rPr>
+        <w:fldChar w:fldCharType="end"/>
+      </w:r>
       <w:r>
         <w:t>: Architectural Design of SCM</w:t>
       </w:r>
@@ -4199,67 +4227,182 @@
     </w:p>
     <w:p>
       <w:pPr>
-        <w:rPr>
-          <w:lang w:eastAsia="ar-SA"/>
-        </w:rPr>
+        <w:spacing w:before="0" w:after="0"/>
+        <w:rPr>
+          <w:lang w:val="en-AS"/>
+        </w:rPr>
+      </w:pPr>
+      <w:proofErr w:type="spellStart"/>
+      <w:r>
+        <w:rPr>
+          <w:lang w:val="en-AS"/>
+        </w:rPr>
+        <w:t>Folllowing</w:t>
+      </w:r>
+      <w:proofErr w:type="spellEnd"/>
+      <w:r>
+        <w:rPr>
+          <w:lang w:val="en-AS"/>
+        </w:rPr>
+        <w:t xml:space="preserve"> section depicts the major process flow of Smart Construction Manager.</w:t>
+      </w:r>
+    </w:p>
+    <w:p>
+      <w:pPr>
+        <w:pStyle w:val="Heading3"/>
+        <w:ind w:left="0" w:firstLine="0"/>
+      </w:pPr>
+      <w:r>
+        <w:rPr>
+          <w:lang w:val="en-AS"/>
+        </w:rPr>
+        <w:t>Activity Diagrams</w:t>
+      </w:r>
+    </w:p>
+    <w:p>
+      <w:pPr>
+        <w:jc w:val="both"/>
+        <w:rPr>
+          <w:lang w:val="en-AS"/>
+        </w:rPr>
+      </w:pPr>
+      <w:r>
+        <w:rPr>
+          <w:lang w:val="en-AS"/>
+        </w:rPr>
+        <w:t xml:space="preserve">The Process flow of SCM is represented in activity diagrams. These diagrams show the general </w:t>
+      </w:r>
+      <w:proofErr w:type="spellStart"/>
+      <w:r>
+        <w:rPr>
+          <w:lang w:val="en-AS"/>
+        </w:rPr>
+        <w:t>behavior</w:t>
+      </w:r>
+      <w:proofErr w:type="spellEnd"/>
+      <w:r>
+        <w:rPr>
+          <w:lang w:val="en-AS"/>
+        </w:rPr>
+        <w:t xml:space="preserve"> of the application.</w:t>
+      </w:r>
+    </w:p>
+    <w:p>
+      <w:pPr>
+        <w:pStyle w:val="Heading4"/>
+        <w:ind w:left="0" w:firstLine="0"/>
+      </w:pPr>
+      <w:r>
+        <w:rPr>
+          <w:lang w:val="en-AS"/>
+        </w:rPr>
+        <w:t>Admin Portal.</w:t>
+      </w:r>
+    </w:p>
+    <w:p>
+      <w:pPr>
+        <w:jc w:val="both"/>
+        <w:rPr>
+          <w:lang w:val="en-AS"/>
+        </w:rPr>
+      </w:pPr>
+      <w:r>
+        <w:rPr>
+          <w:lang w:val="en-AS"/>
+        </w:rPr>
+        <w:t>This section shows the activities that will take place at the government side of the application.</w:t>
+      </w:r>
+      <w:r>
+        <w:rPr>
+          <w:lang w:val="en-AS"/>
+        </w:rPr>
+        <w:t xml:space="preserve"> Two sub actors will be using the application. The admin of organization or employee of the organization. Admin will have the ability to create and manage employees. While employees will deal with application requests </w:t>
+      </w:r>
+      <w:proofErr w:type="spellStart"/>
+      <w:r>
+        <w:rPr>
+          <w:lang w:val="en-AS"/>
+        </w:rPr>
+        <w:t>seny</w:t>
+      </w:r>
+      <w:proofErr w:type="spellEnd"/>
+      <w:r>
+        <w:rPr>
+          <w:lang w:val="en-AS"/>
+        </w:rPr>
+        <w:t xml:space="preserve"> by user.</w:t>
+      </w:r>
+    </w:p>
+    <w:p>
+      <w:pPr>
+        <w:jc w:val="both"/>
+      </w:pPr>
+      <w:r>
+        <w:rPr>
+          <w:noProof/>
+        </w:rPr>
+        <w:lastRenderedPageBreak/>
+        <w:drawing>
+          <wp:inline distT="0" distB="0" distL="0" distR="0" wp14:anchorId="51E35B23" wp14:editId="404E43FE">
+            <wp:extent cx="6145530" cy="8595360"/>
+            <wp:effectExtent l="0" t="0" r="7620" b="0"/>
+            <wp:docPr id="2" name="Picture 2"/>
+            <wp:cNvGraphicFramePr>
+              <a:graphicFrameLocks xmlns:a="http://schemas.openxmlformats.org/drawingml/2006/main" noChangeAspect="1"/>
+            </wp:cNvGraphicFramePr>
+            <a:graphic xmlns:a="http://schemas.openxmlformats.org/drawingml/2006/main">
+              <a:graphicData uri="http://schemas.openxmlformats.org/drawingml/2006/picture">
+                <pic:pic xmlns:pic="http://schemas.openxmlformats.org/drawingml/2006/picture">
+                  <pic:nvPicPr>
+                    <pic:cNvPr id="2" name="Drawing2.png"/>
+                    <pic:cNvPicPr/>
+                  </pic:nvPicPr>
+                  <pic:blipFill>
+                    <a:blip r:embed="rId14">
+                      <a:extLst>
+                        <a:ext uri="{28A0092B-C50C-407E-A947-70E740481C1C}">
+                          <a14:useLocalDpi xmlns:a14="http://schemas.microsoft.com/office/drawing/2010/main" val="0"/>
+                        </a:ext>
+                      </a:extLst>
+                    </a:blip>
+                    <a:stretch>
+                      <a:fillRect/>
+                    </a:stretch>
+                  </pic:blipFill>
+                  <pic:spPr>
+                    <a:xfrm>
+                      <a:off x="0" y="0"/>
+                      <a:ext cx="6145530" cy="8595360"/>
+                    </a:xfrm>
+                    <a:prstGeom prst="rect">
+                      <a:avLst/>
+                    </a:prstGeom>
+                  </pic:spPr>
+                </pic:pic>
+              </a:graphicData>
+            </a:graphic>
+          </wp:inline>
+        </w:drawing>
+      </w:r>
+    </w:p>
+    <w:p>
+      <w:pPr>
+        <w:jc w:val="both"/>
       </w:pPr>
       <w:bookmarkStart w:id="20" w:name="_GoBack"/>
       <w:bookmarkEnd w:id="20"/>
-    </w:p>
-    <w:p>
-      <w:r>
-        <w:t>Provide a representation of the</w:t>
-      </w:r>
-      <w:r>
-        <w:t xml:space="preserve"> flow of </w:t>
-      </w:r>
-      <w:r>
-        <w:rPr>
-          <w:b/>
-          <w:u w:val="single"/>
-        </w:rPr>
-        <w:t>MAJOR processes</w:t>
-      </w:r>
-      <w:r>
-        <w:t xml:space="preserve"> of your system in the form of an activity diagram. </w:t>
-      </w:r>
-      <w:r>
-        <w:rPr>
-          <w:b/>
-        </w:rPr>
-        <w:t>DO NOT CREATE ACTIVITY DIAGRAMS FOR LOGIN OR SIGN-UP</w:t>
-      </w:r>
-      <w:r>
-        <w:rPr>
-          <w:b/>
-        </w:rPr>
-        <w:t xml:space="preserve"> UNLESS THEY INVOLVE SIGNIFICANT COMPLEXITY</w:t>
-      </w:r>
-      <w:r>
-        <w:t xml:space="preserve">. Include only the </w:t>
-      </w:r>
-      <w:r>
-        <w:rPr>
-          <w:u w:val="single"/>
-        </w:rPr>
-        <w:t>major</w:t>
-      </w:r>
-      <w:r>
-        <w:t xml:space="preserve"> processes.</w:t>
-      </w:r>
-    </w:p>
-    <w:p>
-      <w:r>
+      <w:r>
+        <w:lastRenderedPageBreak/>
         <w:br w:type="page"/>
       </w:r>
     </w:p>
+    <w:p/>
     <w:p>
       <w:pPr>
         <w:pStyle w:val="Heading1"/>
       </w:pPr>
       <w:bookmarkStart w:id="21" w:name="_Toc70241056"/>
       <w:r>
-        <w:lastRenderedPageBreak/>
         <w:t>Design Models</w:t>
       </w:r>
       <w:bookmarkEnd w:id="21"/>
@@ -5087,9 +5230,9 @@
       </w:r>
       <w:bookmarkEnd w:id="4"/>
       <w:bookmarkEnd w:id="5"/>
-      <w:bookmarkEnd w:id="6"/>
       <w:bookmarkEnd w:id="7"/>
       <w:bookmarkEnd w:id="8"/>
+      <w:bookmarkEnd w:id="9"/>
       <w:bookmarkEnd w:id="29"/>
     </w:p>
     <w:p>
@@ -5106,7 +5249,7 @@
       </w:r>
     </w:p>
     <w:sectPr>
-      <w:footerReference w:type="default" r:id="rId14"/>
+      <w:footerReference w:type="default" r:id="rId15"/>
       <w:pgSz w:w="12240" w:h="15840"/>
       <w:pgMar w:top="1152" w:right="1152" w:bottom="1152" w:left="1152" w:header="720" w:footer="720" w:gutter="0"/>
       <w:pgNumType w:start="1"/>
@@ -7077,12 +7220,9 @@
 </file>
 
 <file path=customXml/item1.xml><?xml version="1.0" encoding="utf-8"?>
-<?mso-contentType ?>
-<FormTemplates xmlns="http://schemas.microsoft.com/sharepoint/v3/contenttype/forms">
-  <Display>DocumentLibraryForm</Display>
-  <Edit>DocumentLibraryForm</Edit>
-  <New>DocumentLibraryForm</New>
-</FormTemplates>
+<p:properties xmlns:p="http://schemas.microsoft.com/office/2006/metadata/properties" xmlns:xsi="http://www.w3.org/2001/XMLSchema-instance" xmlns:pc="http://schemas.microsoft.com/office/infopath/2007/PartnerControls">
+  <documentManagement/>
+</p:properties>
 </file>
 
 <file path=customXml/item2.xml><?xml version="1.0" encoding="utf-8"?>
@@ -7258,9 +7398,12 @@
 </file>
 
 <file path=customXml/item3.xml><?xml version="1.0" encoding="utf-8"?>
-<p:properties xmlns:p="http://schemas.microsoft.com/office/2006/metadata/properties" xmlns:xsi="http://www.w3.org/2001/XMLSchema-instance" xmlns:pc="http://schemas.microsoft.com/office/infopath/2007/PartnerControls">
-  <documentManagement/>
-</p:properties>
+<?mso-contentType ?>
+<FormTemplates xmlns="http://schemas.microsoft.com/sharepoint/v3/contenttype/forms">
+  <Display>DocumentLibraryForm</Display>
+  <Edit>DocumentLibraryForm</Edit>
+  <New>DocumentLibraryForm</New>
+</FormTemplates>
 </file>
 
 <file path=customXml/item4.xml><?xml version="1.0" encoding="utf-8"?>
@@ -7268,9 +7411,10 @@
 </file>
 
 <file path=customXml/itemProps1.xml><?xml version="1.0" encoding="utf-8"?>
-<ds:datastoreItem xmlns:ds="http://schemas.openxmlformats.org/officeDocument/2006/customXml" ds:itemID="{AC305C37-864C-434C-9F1D-EEB06425D17C}">
+<ds:datastoreItem xmlns:ds="http://schemas.openxmlformats.org/officeDocument/2006/customXml" ds:itemID="{99957B62-94ED-4921-A50D-4FB106452D45}">
   <ds:schemaRefs>
-    <ds:schemaRef ds:uri="http://schemas.microsoft.com/sharepoint/v3/contenttype/forms"/>
+    <ds:schemaRef ds:uri="http://schemas.microsoft.com/office/2006/metadata/properties"/>
+    <ds:schemaRef ds:uri="http://schemas.microsoft.com/office/infopath/2007/PartnerControls"/>
   </ds:schemaRefs>
 </ds:datastoreItem>
 </file>
@@ -7294,16 +7438,15 @@
 </file>
 
 <file path=customXml/itemProps3.xml><?xml version="1.0" encoding="utf-8"?>
-<ds:datastoreItem xmlns:ds="http://schemas.openxmlformats.org/officeDocument/2006/customXml" ds:itemID="{99957B62-94ED-4921-A50D-4FB106452D45}">
+<ds:datastoreItem xmlns:ds="http://schemas.openxmlformats.org/officeDocument/2006/customXml" ds:itemID="{AC305C37-864C-434C-9F1D-EEB06425D17C}">
   <ds:schemaRefs>
-    <ds:schemaRef ds:uri="http://schemas.microsoft.com/office/2006/metadata/properties"/>
-    <ds:schemaRef ds:uri="http://schemas.microsoft.com/office/infopath/2007/PartnerControls"/>
+    <ds:schemaRef ds:uri="http://schemas.microsoft.com/sharepoint/v3/contenttype/forms"/>
   </ds:schemaRefs>
 </ds:datastoreItem>
 </file>
 
 <file path=customXml/itemProps4.xml><?xml version="1.0" encoding="utf-8"?>
-<ds:datastoreItem xmlns:ds="http://schemas.openxmlformats.org/officeDocument/2006/customXml" ds:itemID="{4FB3278A-7F3C-4D15-8475-0676C4438D32}">
+<ds:datastoreItem xmlns:ds="http://schemas.openxmlformats.org/officeDocument/2006/customXml" ds:itemID="{C6D1D05E-8A39-43DE-8AB3-46BD4936D10C}">
   <ds:schemaRefs>
     <ds:schemaRef ds:uri="http://schemas.openxmlformats.org/officeDocument/2006/bibliography"/>
   </ds:schemaRefs>

</xml_diff>

<commit_message>
Admin Portal Styling Done
</commit_message>
<xml_diff>
--- a/SDS/SDS Smart Construction Manager SP18-BCS-(161,170).docx
+++ b/SDS/SDS Smart Construction Manager SP18-BCS-(161,170).docx
@@ -5620,12 +5620,21 @@
         <w:t xml:space="preserve">Figure </w:t>
       </w:r>
       <w:r>
+        <w:rPr>
+          <w:noProof/>
+        </w:rPr>
         <w:fldChar w:fldCharType="begin"/>
       </w:r>
       <w:r>
+        <w:rPr>
+          <w:noProof/>
+        </w:rPr>
         <w:instrText xml:space="preserve"> SEQ Figure \* ARABIC </w:instrText>
       </w:r>
       <w:r>
+        <w:rPr>
+          <w:noProof/>
+        </w:rPr>
         <w:fldChar w:fldCharType="separate"/>
       </w:r>
       <w:r>
@@ -5635,6 +5644,9 @@
         <w:t>12</w:t>
       </w:r>
       <w:r>
+        <w:rPr>
+          <w:noProof/>
+        </w:rPr>
         <w:fldChar w:fldCharType="end"/>
       </w:r>
       <w:r>
@@ -5763,12 +5775,21 @@
         <w:t xml:space="preserve">Figure </w:t>
       </w:r>
       <w:r>
+        <w:rPr>
+          <w:noProof/>
+        </w:rPr>
         <w:fldChar w:fldCharType="begin"/>
       </w:r>
       <w:r>
+        <w:rPr>
+          <w:noProof/>
+        </w:rPr>
         <w:instrText xml:space="preserve"> SEQ Figure \* ARABIC </w:instrText>
       </w:r>
       <w:r>
+        <w:rPr>
+          <w:noProof/>
+        </w:rPr>
         <w:fldChar w:fldCharType="separate"/>
       </w:r>
       <w:r>
@@ -5778,6 +5799,9 @@
         <w:t>13</w:t>
       </w:r>
       <w:r>
+        <w:rPr>
+          <w:noProof/>
+        </w:rPr>
         <w:fldChar w:fldCharType="end"/>
       </w:r>
       <w:r>
@@ -5879,12 +5903,21 @@
         <w:t xml:space="preserve">Figure </w:t>
       </w:r>
       <w:r>
+        <w:rPr>
+          <w:noProof/>
+        </w:rPr>
         <w:fldChar w:fldCharType="begin"/>
       </w:r>
       <w:r>
+        <w:rPr>
+          <w:noProof/>
+        </w:rPr>
         <w:instrText xml:space="preserve"> SEQ Figure \* ARABIC </w:instrText>
       </w:r>
       <w:r>
+        <w:rPr>
+          <w:noProof/>
+        </w:rPr>
         <w:fldChar w:fldCharType="separate"/>
       </w:r>
       <w:r>
@@ -5894,6 +5927,9 @@
         <w:t>14</w:t>
       </w:r>
       <w:r>
+        <w:rPr>
+          <w:noProof/>
+        </w:rPr>
         <w:fldChar w:fldCharType="end"/>
       </w:r>
       <w:r>
@@ -6034,27 +6070,619 @@
       </w:r>
     </w:p>
     <w:p>
-      <w:bookmarkStart w:id="23" w:name="_GoBack"/>
-      <w:bookmarkEnd w:id="23"/>
-      <w:r>
-        <w:t>.</w:t>
-      </w:r>
-    </w:p>
-    <w:p>
+      <w:proofErr w:type="spellStart"/>
+      <w:r>
+        <w:t>userAccount</w:t>
+      </w:r>
+      <w:proofErr w:type="spellEnd"/>
+      <w:r>
+        <w:t xml:space="preserve"> = new schema ({</w:t>
+      </w:r>
+    </w:p>
+    <w:p>
+      <w:r>
+        <w:t xml:space="preserve">    email: {</w:t>
+      </w:r>
+    </w:p>
+    <w:p>
+      <w:r>
+        <w:t xml:space="preserve">        address: {type: String, default: ''},</w:t>
+      </w:r>
+    </w:p>
+    <w:p>
+      <w:r>
+        <w:t xml:space="preserve">        privacy: {type: String, default: 'following', </w:t>
+      </w:r>
+      <w:proofErr w:type="spellStart"/>
+      <w:r>
+        <w:t>enum</w:t>
+      </w:r>
+      <w:proofErr w:type="spellEnd"/>
+      <w:r>
+        <w:t>: ['public</w:t>
+      </w:r>
+      <w:proofErr w:type="gramStart"/>
+      <w:r>
+        <w:t>'</w:t>
+      </w:r>
+      <w:r>
+        <w:t xml:space="preserve"> </w:t>
+      </w:r>
+      <w:r>
+        <w:t>,</w:t>
+      </w:r>
+      <w:proofErr w:type="gramEnd"/>
+      <w:r>
+        <w:t xml:space="preserve"> 'private']}</w:t>
+      </w:r>
+    </w:p>
+    <w:p>
+      <w:r>
+        <w:t xml:space="preserve">    },</w:t>
+      </w:r>
+    </w:p>
+    <w:p>
+      <w:r>
+        <w:t xml:space="preserve">    name: {type: String, default: '', required: true},</w:t>
+      </w:r>
+    </w:p>
+    <w:p>
+      <w:r>
+        <w:t xml:space="preserve">    </w:t>
+      </w:r>
+      <w:proofErr w:type="spellStart"/>
+      <w:r>
+        <w:t>profileImage</w:t>
+      </w:r>
+      <w:proofErr w:type="spellEnd"/>
+      <w:r>
+        <w:t xml:space="preserve">: </w:t>
+      </w:r>
+      <w:proofErr w:type="gramStart"/>
+      <w:r>
+        <w:t>{ type</w:t>
+      </w:r>
+      <w:proofErr w:type="gramEnd"/>
+      <w:r>
+        <w:t>: String, default: '' },</w:t>
+      </w:r>
+    </w:p>
+    <w:p>
+      <w:r>
+        <w:t xml:space="preserve">    username: {type: String, required: true},</w:t>
+      </w:r>
+    </w:p>
+    <w:p>
+      <w:r>
+        <w:t xml:space="preserve">    phone: {</w:t>
+      </w:r>
+    </w:p>
+    <w:p>
+      <w:r>
+        <w:t xml:space="preserve">        number: {type: String, default: ''},</w:t>
+      </w:r>
+    </w:p>
+    <w:p>
+      <w:r>
+        <w:t xml:space="preserve">        privacy: {type: String, default: 'following', </w:t>
+      </w:r>
+      <w:proofErr w:type="spellStart"/>
+      <w:r>
+        <w:t>enum</w:t>
+      </w:r>
+      <w:proofErr w:type="spellEnd"/>
+      <w:r>
+        <w:t>: ['public', 'private']}</w:t>
+      </w:r>
+    </w:p>
+    <w:p>
+      <w:r>
+        <w:t xml:space="preserve">    },</w:t>
+      </w:r>
+    </w:p>
+    <w:p>
+      <w:r>
+        <w:t xml:space="preserve">    dob: </w:t>
+      </w:r>
+      <w:proofErr w:type="gramStart"/>
+      <w:r>
+        <w:t>{ type</w:t>
+      </w:r>
+      <w:proofErr w:type="gramEnd"/>
+      <w:r>
+        <w:t xml:space="preserve">: Date, default: </w:t>
+      </w:r>
+      <w:proofErr w:type="spellStart"/>
+      <w:r>
+        <w:t>Date.now</w:t>
+      </w:r>
+      <w:proofErr w:type="spellEnd"/>
+      <w:r>
+        <w:t xml:space="preserve"> },</w:t>
+      </w:r>
+    </w:p>
+    <w:p>
+      <w:r>
+        <w:t xml:space="preserve">    password: </w:t>
+      </w:r>
+      <w:proofErr w:type="gramStart"/>
+      <w:r>
+        <w:t>{ type</w:t>
+      </w:r>
+      <w:proofErr w:type="gramEnd"/>
+      <w:r>
+        <w:t>: String ,  default: '', required: true},</w:t>
+      </w:r>
+    </w:p>
+    <w:p>
+      <w:r>
+        <w:t xml:space="preserve">    </w:t>
+      </w:r>
+      <w:proofErr w:type="spellStart"/>
+      <w:r>
+        <w:t>userType</w:t>
+      </w:r>
+      <w:proofErr w:type="spellEnd"/>
+      <w:r>
+        <w:t xml:space="preserve">: {type: String, default: 'user', </w:t>
+      </w:r>
+      <w:proofErr w:type="spellStart"/>
+      <w:r>
+        <w:t>enum</w:t>
+      </w:r>
+      <w:proofErr w:type="spellEnd"/>
+      <w:r>
+        <w:t>: ['admin', 'employee', 'user']},</w:t>
+      </w:r>
+    </w:p>
+    <w:p>
+      <w:r>
+        <w:t>});</w:t>
+      </w:r>
+    </w:p>
+    <w:p>
+      <w:pPr>
+        <w:spacing w:before="0" w:after="0"/>
+      </w:pPr>
       <w:r>
         <w:br w:type="page"/>
       </w:r>
     </w:p>
     <w:p>
+      <w:proofErr w:type="spellStart"/>
+      <w:r>
+        <w:lastRenderedPageBreak/>
+        <w:t>adSchema</w:t>
+      </w:r>
+      <w:proofErr w:type="spellEnd"/>
+      <w:r>
+        <w:t xml:space="preserve"> = new schema ({</w:t>
+      </w:r>
+    </w:p>
+    <w:p>
+      <w:r>
+        <w:t xml:space="preserve">    title: {type: String, default: ''},</w:t>
+      </w:r>
+    </w:p>
+    <w:p>
+      <w:r>
+        <w:t xml:space="preserve">    price: {type: String, default: ''},</w:t>
+      </w:r>
+    </w:p>
+    <w:p>
+      <w:r>
+        <w:t xml:space="preserve">    description: {type: String, default: ''},</w:t>
+      </w:r>
+    </w:p>
+    <w:p>
+      <w:r>
+        <w:t xml:space="preserve">    type: {</w:t>
+      </w:r>
+    </w:p>
+    <w:p>
+      <w:r>
+        <w:t xml:space="preserve">        type: String,</w:t>
+      </w:r>
+    </w:p>
+    <w:p>
+      <w:r>
+        <w:t xml:space="preserve">        default: 'Sell',</w:t>
+      </w:r>
+    </w:p>
+    <w:p>
+      <w:r>
+        <w:t xml:space="preserve">        </w:t>
+      </w:r>
+      <w:proofErr w:type="spellStart"/>
+      <w:r>
+        <w:t>enum</w:t>
+      </w:r>
+      <w:proofErr w:type="spellEnd"/>
+      <w:r>
+        <w:t>: ['Buy', 'Sell']</w:t>
+      </w:r>
+    </w:p>
+    <w:p>
+      <w:r>
+        <w:t xml:space="preserve">    },</w:t>
+      </w:r>
+    </w:p>
+    <w:p>
+      <w:r>
+        <w:t xml:space="preserve">    category: {</w:t>
+      </w:r>
+    </w:p>
+    <w:p>
+      <w:r>
+        <w:t xml:space="preserve">        type: String,</w:t>
+      </w:r>
+    </w:p>
+    <w:p>
+      <w:r>
+        <w:t xml:space="preserve">        default: '</w:t>
+      </w:r>
+      <w:proofErr w:type="spellStart"/>
+      <w:r>
+        <w:t>Equipement</w:t>
+      </w:r>
+      <w:proofErr w:type="spellEnd"/>
+      <w:r>
+        <w:t>',</w:t>
+      </w:r>
+    </w:p>
+    <w:p>
+      <w:r>
+        <w:t xml:space="preserve">        </w:t>
+      </w:r>
+      <w:proofErr w:type="spellStart"/>
+      <w:r>
+        <w:t>enum</w:t>
+      </w:r>
+      <w:proofErr w:type="spellEnd"/>
+      <w:r>
+        <w:t>: ['Property', 'Service', '</w:t>
+      </w:r>
+      <w:proofErr w:type="spellStart"/>
+      <w:r>
+        <w:t>Equipement</w:t>
+      </w:r>
+      <w:proofErr w:type="spellEnd"/>
+      <w:r>
+        <w:t>']</w:t>
+      </w:r>
+    </w:p>
+    <w:p>
+      <w:r>
+        <w:t xml:space="preserve">    },</w:t>
+      </w:r>
+    </w:p>
+    <w:p>
+      <w:r>
+        <w:t xml:space="preserve">    </w:t>
+      </w:r>
+      <w:proofErr w:type="spellStart"/>
+      <w:r>
+        <w:t>subcat</w:t>
+      </w:r>
+      <w:proofErr w:type="spellEnd"/>
+      <w:r>
+        <w:t>: {type: String, default: ''},</w:t>
+      </w:r>
+    </w:p>
+    <w:p>
+      <w:r>
+        <w:t xml:space="preserve">    status: {</w:t>
+      </w:r>
+    </w:p>
+    <w:p>
+      <w:r>
+        <w:t xml:space="preserve">        type: String,</w:t>
+      </w:r>
+    </w:p>
+    <w:p>
+      <w:r>
+        <w:t xml:space="preserve">        default: '</w:t>
+      </w:r>
+      <w:r>
+        <w:t xml:space="preserve"> </w:t>
+      </w:r>
+      <w:r>
+        <w:t>Pending</w:t>
+      </w:r>
+      <w:r>
+        <w:t xml:space="preserve"> </w:t>
+      </w:r>
+      <w:r>
+        <w:t>',</w:t>
+      </w:r>
+    </w:p>
+    <w:p>
+      <w:r>
+        <w:t xml:space="preserve">        </w:t>
+      </w:r>
+      <w:proofErr w:type="spellStart"/>
+      <w:r>
+        <w:t>enum</w:t>
+      </w:r>
+      <w:proofErr w:type="spellEnd"/>
+      <w:r>
+        <w:t>: ['Active', 'Pending', 'Removed', 'Hidden']</w:t>
+      </w:r>
+    </w:p>
+    <w:p>
+      <w:r>
+        <w:t xml:space="preserve">    },</w:t>
+      </w:r>
+    </w:p>
+    <w:p>
+      <w:r>
+        <w:t xml:space="preserve">    posted: {type: Date, default: </w:t>
+      </w:r>
+      <w:proofErr w:type="spellStart"/>
+      <w:r>
+        <w:t>Date.now</w:t>
+      </w:r>
+      <w:proofErr w:type="spellEnd"/>
+      <w:r>
+        <w:t>},</w:t>
+      </w:r>
+    </w:p>
+    <w:p>
+      <w:r>
+        <w:t xml:space="preserve">    user: {type: </w:t>
+      </w:r>
+      <w:proofErr w:type="spellStart"/>
+      <w:proofErr w:type="gramStart"/>
+      <w:r>
+        <w:t>schema.Types.ObjectId</w:t>
+      </w:r>
+      <w:proofErr w:type="spellEnd"/>
+      <w:proofErr w:type="gramEnd"/>
+      <w:r>
+        <w:t>, ref: '</w:t>
+      </w:r>
+      <w:proofErr w:type="spellStart"/>
+      <w:r>
+        <w:t>userAccount</w:t>
+      </w:r>
+      <w:proofErr w:type="spellEnd"/>
+      <w:r>
+        <w:t>'},</w:t>
+      </w:r>
+    </w:p>
+    <w:p>
+      <w:r>
+        <w:t xml:space="preserve">    pictures: [{type: String, default: '', required: true}]   </w:t>
+      </w:r>
+    </w:p>
+    <w:p>
+      <w:r>
+        <w:t>});</w:t>
+      </w:r>
+    </w:p>
+    <w:p>
+      <w:pPr>
+        <w:spacing w:before="0" w:after="0"/>
+      </w:pPr>
+      <w:r>
+        <w:br w:type="page"/>
+      </w:r>
+    </w:p>
+    <w:p>
+      <w:proofErr w:type="spellStart"/>
+      <w:r>
+        <w:lastRenderedPageBreak/>
+        <w:t>requestSchema</w:t>
+      </w:r>
+      <w:proofErr w:type="spellEnd"/>
+      <w:r>
+        <w:t xml:space="preserve"> = new schema ({</w:t>
+      </w:r>
+    </w:p>
+    <w:p>
+      <w:r>
+        <w:t xml:space="preserve">    title: {type: String, default: ''},</w:t>
+      </w:r>
+    </w:p>
+    <w:p>
+      <w:r>
+        <w:t xml:space="preserve">    description: {type: String, default: ''},</w:t>
+      </w:r>
+    </w:p>
+    <w:p>
+      <w:r>
+        <w:t xml:space="preserve">    type: {</w:t>
+      </w:r>
+    </w:p>
+    <w:p>
+      <w:r>
+        <w:t xml:space="preserve">        type: String,</w:t>
+      </w:r>
+    </w:p>
+    <w:p>
+      <w:r>
+        <w:t xml:space="preserve">        default: '</w:t>
+      </w:r>
+      <w:r>
+        <w:t>Approval</w:t>
+      </w:r>
+      <w:r>
+        <w:t>',</w:t>
+      </w:r>
+    </w:p>
+    <w:p>
+      <w:r>
+        <w:t xml:space="preserve">        </w:t>
+      </w:r>
+      <w:proofErr w:type="spellStart"/>
+      <w:r>
+        <w:t>enum</w:t>
+      </w:r>
+      <w:proofErr w:type="spellEnd"/>
+      <w:r>
+        <w:t>: ['Water', 'Electricity', 'Gas', 'Approval', 'Transfer']</w:t>
+      </w:r>
+    </w:p>
+    <w:p>
+      <w:r>
+        <w:t xml:space="preserve">    },</w:t>
+      </w:r>
+    </w:p>
+    <w:p>
+      <w:r>
+        <w:t xml:space="preserve">    recipient: {</w:t>
+      </w:r>
+    </w:p>
+    <w:p>
+      <w:r>
+        <w:t xml:space="preserve">        type: String,</w:t>
+      </w:r>
+    </w:p>
+    <w:p>
+      <w:r>
+        <w:t xml:space="preserve">        default: '</w:t>
+      </w:r>
+      <w:r>
+        <w:t>CDA</w:t>
+      </w:r>
+      <w:r>
+        <w:t>',</w:t>
+      </w:r>
+    </w:p>
+    <w:p>
+      <w:r>
+        <w:t xml:space="preserve">        </w:t>
+      </w:r>
+      <w:proofErr w:type="spellStart"/>
+      <w:r>
+        <w:t>enum</w:t>
+      </w:r>
+      <w:proofErr w:type="spellEnd"/>
+      <w:r>
+        <w:t>: ['WAPDA', 'Sui', 'CDA']</w:t>
+      </w:r>
+    </w:p>
+    <w:p>
+      <w:r>
+        <w:t xml:space="preserve">    },</w:t>
+      </w:r>
+    </w:p>
+    <w:p>
+      <w:r>
+        <w:t xml:space="preserve">    status: {</w:t>
+      </w:r>
+    </w:p>
+    <w:p>
+      <w:r>
+        <w:t xml:space="preserve">        type: String,</w:t>
+      </w:r>
+    </w:p>
+    <w:p>
+      <w:r>
+        <w:t xml:space="preserve">        default: </w:t>
+      </w:r>
+      <w:r>
+        <w:t>‘</w:t>
+      </w:r>
+      <w:r>
+        <w:t>Pending</w:t>
+      </w:r>
+      <w:r>
+        <w:t>',</w:t>
+      </w:r>
+    </w:p>
+    <w:p>
+      <w:r>
+        <w:t xml:space="preserve">        </w:t>
+      </w:r>
+      <w:proofErr w:type="spellStart"/>
+      <w:r>
+        <w:t>enum</w:t>
+      </w:r>
+      <w:proofErr w:type="spellEnd"/>
+      <w:r>
+        <w:t>: ['Active', 'Accepted', 'Rejected', '</w:t>
+      </w:r>
+      <w:r>
+        <w:t>Pending</w:t>
+      </w:r>
+      <w:r>
+        <w:t>']</w:t>
+      </w:r>
+    </w:p>
+    <w:p>
+      <w:r>
+        <w:t xml:space="preserve">    },</w:t>
+      </w:r>
+    </w:p>
+    <w:p>
+      <w:r>
+        <w:t xml:space="preserve">    plot: {type: String, default: '', required: true},</w:t>
+      </w:r>
+    </w:p>
+    <w:p>
+      <w:r>
+        <w:t xml:space="preserve">    street: {type: String, default: '', required: true},</w:t>
+      </w:r>
+    </w:p>
+    <w:p>
+      <w:r>
+        <w:t xml:space="preserve">    sector: {type: String, default: '', required: true},</w:t>
+      </w:r>
+    </w:p>
+    <w:p>
+      <w:r>
+        <w:t xml:space="preserve">    city: {type: String, default: '', required: true},</w:t>
+      </w:r>
+    </w:p>
+    <w:p>
+      <w:r>
+        <w:t xml:space="preserve">    user: {type: </w:t>
+      </w:r>
+      <w:proofErr w:type="spellStart"/>
+      <w:proofErr w:type="gramStart"/>
+      <w:r>
+        <w:t>schema.Types.ObjectId</w:t>
+      </w:r>
+      <w:proofErr w:type="spellEnd"/>
+      <w:proofErr w:type="gramEnd"/>
+      <w:r>
+        <w:t>, ref: '</w:t>
+      </w:r>
+      <w:proofErr w:type="spellStart"/>
+      <w:r>
+        <w:t>userAccount</w:t>
+      </w:r>
+      <w:proofErr w:type="spellEnd"/>
+      <w:r>
+        <w:t>'},</w:t>
+      </w:r>
+    </w:p>
+    <w:p>
+      <w:r>
+        <w:t xml:space="preserve">    attachments: [{type: String, default: '', required: true}]</w:t>
+      </w:r>
+    </w:p>
+    <w:p>
+      <w:r>
+        <w:t>});</w:t>
+      </w:r>
+    </w:p>
+    <w:p>
+      <w:r>
+        <w:br w:type="page"/>
+      </w:r>
+    </w:p>
+    <w:p>
       <w:pPr>
         <w:pStyle w:val="Heading1"/>
       </w:pPr>
-      <w:bookmarkStart w:id="24" w:name="_Toc70241059"/>
+      <w:bookmarkStart w:id="23" w:name="_Toc70241059"/>
       <w:r>
         <w:lastRenderedPageBreak/>
         <w:t>Algorithm and Implementation</w:t>
       </w:r>
-      <w:bookmarkEnd w:id="24"/>
+      <w:bookmarkEnd w:id="23"/>
     </w:p>
     <w:p>
       <w:pPr>
@@ -6083,12 +6711,12 @@
       <w:pPr>
         <w:pStyle w:val="Heading1"/>
       </w:pPr>
-      <w:bookmarkStart w:id="25" w:name="_Toc70241060"/>
+      <w:bookmarkStart w:id="24" w:name="_Toc70241060"/>
       <w:r>
         <w:lastRenderedPageBreak/>
         <w:t>Software Requirement Traceability Matrix</w:t>
       </w:r>
-      <w:bookmarkEnd w:id="25"/>
+      <w:bookmarkEnd w:id="24"/>
     </w:p>
     <w:p>
       <w:pPr>
@@ -6346,123 +6974,8 @@
               </w:rPr>
               <w:t>(s)</w:t>
             </w:r>
-          </w:p>
-        </w:tc>
-      </w:tr>
-      <w:tr>
-        <w:tc>
-          <w:tcPr>
-            <w:tcW w:w="9495" w:type="dxa"/>
-            <w:gridSpan w:val="4"/>
-          </w:tcPr>
-          <w:p>
-            <w:pPr>
-              <w:pStyle w:val="BodyText"/>
-              <w:jc w:val="center"/>
-              <w:rPr>
-                <w:rFonts w:ascii="Times New Roman" w:hAnsi="Times New Roman"/>
-              </w:rPr>
-            </w:pPr>
-            <w:r>
-              <w:rPr>
-                <w:rFonts w:ascii="Times New Roman" w:hAnsi="Times New Roman"/>
-              </w:rPr>
-              <w:t>OR</w:t>
-            </w:r>
-          </w:p>
-        </w:tc>
-      </w:tr>
-      <w:tr>
-        <w:tc>
-          <w:tcPr>
-            <w:tcW w:w="1800" w:type="dxa"/>
-          </w:tcPr>
-          <w:p>
-            <w:pPr>
-              <w:pStyle w:val="BodyText"/>
-              <w:rPr>
-                <w:rFonts w:ascii="Times New Roman" w:hAnsi="Times New Roman"/>
-              </w:rPr>
-            </w:pPr>
-            <w:r>
-              <w:rPr>
-                <w:rFonts w:ascii="Times New Roman" w:hAnsi="Times New Roman"/>
-              </w:rPr>
-              <w:t>FR01</w:t>
-            </w:r>
-          </w:p>
-        </w:tc>
-        <w:tc>
-          <w:tcPr>
-            <w:tcW w:w="1980" w:type="dxa"/>
-          </w:tcPr>
-          <w:p>
-            <w:pPr>
-              <w:pStyle w:val="BodyText"/>
-              <w:rPr>
-                <w:rFonts w:ascii="Times New Roman" w:hAnsi="Times New Roman"/>
-              </w:rPr>
-            </w:pPr>
-            <w:r>
-              <w:rPr>
-                <w:rFonts w:ascii="Times New Roman" w:hAnsi="Times New Roman"/>
-              </w:rPr>
-              <w:t xml:space="preserve">DFD </w:t>
-            </w:r>
-          </w:p>
-        </w:tc>
-        <w:tc>
-          <w:tcPr>
-            <w:tcW w:w="2880" w:type="dxa"/>
-          </w:tcPr>
-          <w:p>
-            <w:pPr>
-              <w:pStyle w:val="BodyText"/>
-              <w:rPr>
-                <w:rFonts w:ascii="Times New Roman" w:hAnsi="Times New Roman"/>
-              </w:rPr>
-            </w:pPr>
-            <w:proofErr w:type="spellStart"/>
-            <w:r>
-              <w:rPr>
-                <w:rFonts w:ascii="Times New Roman" w:hAnsi="Times New Roman"/>
-              </w:rPr>
-              <w:t>DiagramNumber</w:t>
-            </w:r>
-            <w:proofErr w:type="spellEnd"/>
-            <w:r>
-              <w:rPr>
-                <w:rFonts w:ascii="Times New Roman" w:hAnsi="Times New Roman"/>
-              </w:rPr>
-              <w:t>/Level</w:t>
-            </w:r>
-          </w:p>
-        </w:tc>
-        <w:tc>
-          <w:tcPr>
-            <w:tcW w:w="2835" w:type="dxa"/>
-          </w:tcPr>
-          <w:p>
-            <w:pPr>
-              <w:pStyle w:val="BodyText"/>
-              <w:rPr>
-                <w:rFonts w:ascii="Times New Roman" w:hAnsi="Times New Roman"/>
-              </w:rPr>
-            </w:pPr>
-            <w:proofErr w:type="spellStart"/>
-            <w:r>
-              <w:rPr>
-                <w:rFonts w:ascii="Times New Roman" w:hAnsi="Times New Roman"/>
-              </w:rPr>
-              <w:t>FunctionName</w:t>
-            </w:r>
-            <w:proofErr w:type="spellEnd"/>
-            <w:r>
-              <w:rPr>
-                <w:rFonts w:ascii="Times New Roman" w:hAnsi="Times New Roman"/>
-              </w:rPr>
-              <w:t>(s)</w:t>
-            </w:r>
+            <w:bookmarkStart w:id="25" w:name="_GoBack"/>
+            <w:bookmarkEnd w:id="25"/>
           </w:p>
         </w:tc>
       </w:tr>
@@ -8812,7 +9325,7 @@
 </file>
 
 <file path=customXml/itemProps4.xml><?xml version="1.0" encoding="utf-8"?>
-<ds:datastoreItem xmlns:ds="http://schemas.openxmlformats.org/officeDocument/2006/customXml" ds:itemID="{E280492A-93A6-4BA8-9E7B-233D3029BD40}">
+<ds:datastoreItem xmlns:ds="http://schemas.openxmlformats.org/officeDocument/2006/customXml" ds:itemID="{4AE6122F-801E-4472-832A-0F09BD4D6BCF}">
   <ds:schemaRefs>
     <ds:schemaRef ds:uri="http://schemas.openxmlformats.org/officeDocument/2006/bibliography"/>
   </ds:schemaRefs>

</xml_diff>